<commit_message>
Mise à jour du dossier Codes-Langage-C Mardi 27/02/24 23h55
</commit_message>
<xml_diff>
--- a/codesC/EXERCICE 1.docx
+++ b/codesC/EXERCICE 1.docx
@@ -1,6 +1,6 @@
 
 <file path=word/document.xml><?xml version="1.0" encoding="utf-8"?>
-<w:document xmlns:wpc="http://schemas.microsoft.com/office/word/2010/wordprocessingCanvas" xmlns:cx="http://schemas.microsoft.com/office/drawing/2014/chartex" xmlns:cx1="http://schemas.microsoft.com/office/drawing/2015/9/8/chartex" xmlns:cx2="http://schemas.microsoft.com/office/drawing/2015/10/21/chartex" xmlns:cx3="http://schemas.microsoft.com/office/drawing/2016/5/9/chartex" xmlns:cx4="http://schemas.microsoft.com/office/drawing/2016/5/10/chartex" xmlns:cx5="http://schemas.microsoft.com/office/drawing/2016/5/11/chartex" xmlns:cx6="http://schemas.microsoft.com/office/drawing/2016/5/12/chartex" xmlns:cx7="http://schemas.microsoft.com/office/drawing/2016/5/13/chartex" xmlns:cx8="http://schemas.microsoft.com/office/drawing/2016/5/14/chartex" xmlns:mc="http://schemas.openxmlformats.org/markup-compatibility/2006" xmlns:aink="http://schemas.microsoft.com/office/drawing/2016/ink" xmlns:am3d="http://schemas.microsoft.com/office/drawing/2017/model3d" xmlns:o="urn:schemas-microsoft-com:office:office" xmlns:r="http://schemas.openxmlformats.org/officeDocument/2006/relationships" xmlns:m="http://schemas.openxmlformats.org/officeDocument/2006/math" xmlns:v="urn:schemas-microsoft-com:vml" xmlns:wp14="http://schemas.microsoft.com/office/word/2010/wordprocessingDrawing" xmlns:wp="http://schemas.openxmlformats.org/drawingml/2006/wordprocessingDrawing" xmlns:w10="urn:schemas-microsoft-com:office:word" xmlns:w="http://schemas.openxmlformats.org/wordprocessingml/2006/main" xmlns:w14="http://schemas.microsoft.com/office/word/2010/wordml" xmlns:w15="http://schemas.microsoft.com/office/word/2012/wordml" xmlns:w16cex="http://schemas.microsoft.com/office/word/2018/wordml/cex" xmlns:w16cid="http://schemas.microsoft.com/office/word/2016/wordml/cid" xmlns:w16="http://schemas.microsoft.com/office/word/2018/wordml" xmlns:w16sdtdh="http://schemas.microsoft.com/office/word/2020/wordml/sdtdatahash" xmlns:w16se="http://schemas.microsoft.com/office/word/2015/wordml/symex" xmlns:wpg="http://schemas.microsoft.com/office/word/2010/wordprocessingGroup" xmlns:wpi="http://schemas.microsoft.com/office/word/2010/wordprocessingInk" xmlns:wne="http://schemas.microsoft.com/office/word/2006/wordml" xmlns:wps="http://schemas.microsoft.com/office/word/2010/wordprocessingShape" mc:Ignorable="w14 w15 w16se w16cid w16 w16cex w16sdtdh wp14">
+<w:document xmlns:wpc="http://schemas.microsoft.com/office/word/2010/wordprocessingCanvas" xmlns:mc="http://schemas.openxmlformats.org/markup-compatibility/2006" xmlns:o="urn:schemas-microsoft-com:office:office" xmlns:r="http://schemas.openxmlformats.org/officeDocument/2006/relationships" xmlns:m="http://schemas.openxmlformats.org/officeDocument/2006/math" xmlns:v="urn:schemas-microsoft-com:vml" xmlns:wp14="http://schemas.microsoft.com/office/word/2010/wordprocessingDrawing" xmlns:wp="http://schemas.openxmlformats.org/drawingml/2006/wordprocessingDrawing" xmlns:w10="urn:schemas-microsoft-com:office:word" xmlns:w="http://schemas.openxmlformats.org/wordprocessingml/2006/main" xmlns:w14="http://schemas.microsoft.com/office/word/2010/wordml" xmlns:w15="http://schemas.microsoft.com/office/word/2012/wordml" xmlns:wpg="http://schemas.microsoft.com/office/word/2010/wordprocessingGroup" xmlns:wpi="http://schemas.microsoft.com/office/word/2010/wordprocessingInk" xmlns:wne="http://schemas.microsoft.com/office/word/2006/wordml" xmlns:wps="http://schemas.microsoft.com/office/word/2010/wordprocessingShape" mc:Ignorable="w14 w15 wp14">
   <w:body>
     <w:p>
       <w:r>
@@ -9,7 +9,15 @@
     </w:p>
     <w:p>
       <w:r>
-        <w:t>#include &lt;</w:t>
+        <w:t>#</w:t>
+      </w:r>
+      <w:proofErr w:type="spellStart"/>
+      <w:r>
+        <w:t>include</w:t>
+      </w:r>
+      <w:proofErr w:type="spellEnd"/>
+      <w:r>
+        <w:t xml:space="preserve"> &lt;</w:t>
       </w:r>
       <w:proofErr w:type="spellStart"/>
       <w:r>
@@ -22,7 +30,15 @@
     </w:p>
     <w:p>
       <w:r>
-        <w:t>#include &lt;</w:t>
+        <w:t>#</w:t>
+      </w:r>
+      <w:proofErr w:type="spellStart"/>
+      <w:r>
+        <w:t>include</w:t>
+      </w:r>
+      <w:proofErr w:type="spellEnd"/>
+      <w:r>
+        <w:t xml:space="preserve"> &lt;</w:t>
       </w:r>
       <w:proofErr w:type="spellStart"/>
       <w:r>
@@ -40,7 +56,15 @@
       </w:r>
       <w:proofErr w:type="spellEnd"/>
       <w:r>
-        <w:t xml:space="preserve"> N1,N2,somme;</w:t>
+        <w:t xml:space="preserve"> N1</w:t>
+      </w:r>
+      <w:proofErr w:type="gramStart"/>
+      <w:r>
+        <w:t>,N2,somme</w:t>
+      </w:r>
+      <w:proofErr w:type="gramEnd"/>
+      <w:r>
+        <w:t>;</w:t>
       </w:r>
     </w:p>
     <w:p>
@@ -50,8 +74,13 @@
       </w:r>
       <w:proofErr w:type="spellEnd"/>
       <w:r>
-        <w:t xml:space="preserve"> main()</w:t>
-      </w:r>
+        <w:t xml:space="preserve"> </w:t>
+      </w:r>
+      <w:proofErr w:type="gramStart"/>
+      <w:r>
+        <w:t>main()</w:t>
+      </w:r>
+      <w:proofErr w:type="gramEnd"/>
     </w:p>
     <w:p>
       <w:r>
@@ -60,25 +89,51 @@
     </w:p>
     <w:p>
       <w:r>
-        <w:t xml:space="preserve">    printf("donner le premier nombre : \n");</w:t>
-      </w:r>
-    </w:p>
-    <w:p>
-      <w:r>
         <w:t xml:space="preserve">    </w:t>
       </w:r>
-      <w:proofErr w:type="spellStart"/>
+      <w:proofErr w:type="gramStart"/>
+      <w:r>
+        <w:t>printf(</w:t>
+      </w:r>
+      <w:proofErr w:type="gramEnd"/>
+      <w:r>
+        <w:t>"donner le premier nombre : \n");</w:t>
+      </w:r>
+    </w:p>
+    <w:p>
+      <w:r>
+        <w:t xml:space="preserve">    </w:t>
+      </w:r>
+      <w:proofErr w:type="spellStart"/>
+      <w:proofErr w:type="gramStart"/>
       <w:r>
         <w:t>scanf</w:t>
       </w:r>
       <w:proofErr w:type="spellEnd"/>
       <w:r>
-        <w:t>("%i",&amp;N1);</w:t>
-      </w:r>
-    </w:p>
-    <w:p>
-      <w:r>
-        <w:t xml:space="preserve">     printf("donner le </w:t>
+        <w:t>(</w:t>
+      </w:r>
+      <w:proofErr w:type="gramEnd"/>
+      <w:r>
+        <w:t>"%i",&amp;N1);</w:t>
+      </w:r>
+    </w:p>
+    <w:p>
+      <w:r>
+        <w:t xml:space="preserve">     </w:t>
+      </w:r>
+      <w:proofErr w:type="spellStart"/>
+      <w:proofErr w:type="gramStart"/>
+      <w:r>
+        <w:t>printf</w:t>
+      </w:r>
+      <w:proofErr w:type="spellEnd"/>
+      <w:r>
+        <w:t>(</w:t>
+      </w:r>
+      <w:proofErr w:type="gramEnd"/>
+      <w:r>
+        <w:t xml:space="preserve">"donner le </w:t>
       </w:r>
       <w:proofErr w:type="spellStart"/>
       <w:r>
@@ -94,29 +149,55 @@
         <w:t xml:space="preserve">    </w:t>
       </w:r>
       <w:proofErr w:type="spellStart"/>
+      <w:proofErr w:type="gramStart"/>
       <w:r>
         <w:t>scanf</w:t>
       </w:r>
       <w:proofErr w:type="spellEnd"/>
       <w:r>
-        <w:t>("%i",&amp;N2);</w:t>
-      </w:r>
-    </w:p>
-    <w:p>
-      <w:r>
-        <w:t xml:space="preserve">    somme=0;</w:t>
-      </w:r>
-    </w:p>
-    <w:p>
-      <w:r>
-        <w:t xml:space="preserve">    if(N1&lt;=N2) {</w:t>
-      </w:r>
-    </w:p>
-    <w:p>
-      <w:r>
-        <w:t xml:space="preserve">        for(</w:t>
-      </w:r>
-      <w:proofErr w:type="spellStart"/>
+        <w:t>(</w:t>
+      </w:r>
+      <w:proofErr w:type="gramEnd"/>
+      <w:r>
+        <w:t>"%i",&amp;N2);</w:t>
+      </w:r>
+    </w:p>
+    <w:p>
+      <w:r>
+        <w:t xml:space="preserve">    </w:t>
+      </w:r>
+      <w:proofErr w:type="gramStart"/>
+      <w:r>
+        <w:t>somme=</w:t>
+      </w:r>
+      <w:proofErr w:type="gramEnd"/>
+      <w:r>
+        <w:t>0;</w:t>
+      </w:r>
+    </w:p>
+    <w:p>
+      <w:r>
+        <w:t xml:space="preserve">    </w:t>
+      </w:r>
+      <w:proofErr w:type="gramStart"/>
+      <w:r>
+        <w:t>if(</w:t>
+      </w:r>
+      <w:proofErr w:type="gramEnd"/>
+      <w:r>
+        <w:t>N1&lt;=N2) {</w:t>
+      </w:r>
+    </w:p>
+    <w:p>
+      <w:r>
+        <w:t xml:space="preserve">        </w:t>
+      </w:r>
+      <w:proofErr w:type="gramStart"/>
+      <w:r>
+        <w:t>for(</w:t>
+      </w:r>
+      <w:proofErr w:type="spellStart"/>
+      <w:proofErr w:type="gramEnd"/>
       <w:r>
         <w:t>int</w:t>
       </w:r>
@@ -127,9 +208,14 @@
     </w:p>
     <w:p>
       <w:r>
-        <w:t xml:space="preserve">            somme=</w:t>
-      </w:r>
-      <w:proofErr w:type="spellStart"/>
+        <w:t xml:space="preserve">            </w:t>
+      </w:r>
+      <w:proofErr w:type="gramStart"/>
+      <w:r>
+        <w:t>somme=</w:t>
+      </w:r>
+      <w:proofErr w:type="spellStart"/>
+      <w:proofErr w:type="gramEnd"/>
       <w:r>
         <w:t>somme+i</w:t>
       </w:r>
@@ -153,10 +239,12 @@
         <w:t xml:space="preserve">    </w:t>
       </w:r>
       <w:proofErr w:type="spellStart"/>
+      <w:proofErr w:type="gramStart"/>
       <w:r>
         <w:t>else</w:t>
       </w:r>
       <w:proofErr w:type="spellEnd"/>
+      <w:proofErr w:type="gramEnd"/>
     </w:p>
     <w:p>
       <w:r>
@@ -165,9 +253,14 @@
     </w:p>
     <w:p>
       <w:r>
-        <w:t xml:space="preserve">        for(</w:t>
-      </w:r>
-      <w:proofErr w:type="spellStart"/>
+        <w:t xml:space="preserve">        </w:t>
+      </w:r>
+      <w:proofErr w:type="gramStart"/>
+      <w:r>
+        <w:t>for(</w:t>
+      </w:r>
+      <w:proofErr w:type="spellStart"/>
+      <w:proofErr w:type="gramEnd"/>
       <w:r>
         <w:t>int</w:t>
       </w:r>
@@ -183,9 +276,14 @@
     </w:p>
     <w:p>
       <w:r>
-        <w:t xml:space="preserve">            somme=</w:t>
-      </w:r>
-      <w:proofErr w:type="spellStart"/>
+        <w:t xml:space="preserve">            </w:t>
+      </w:r>
+      <w:proofErr w:type="gramStart"/>
+      <w:r>
+        <w:t>somme=</w:t>
+      </w:r>
+      <w:proofErr w:type="spellStart"/>
+      <w:proofErr w:type="gramEnd"/>
       <w:r>
         <w:t>somme+i</w:t>
       </w:r>
@@ -207,13 +305,18 @@
     </w:p>
     <w:p>
       <w:r>
-        <w:t xml:space="preserve">         printf("</w:t>
-      </w:r>
-      <w:proofErr w:type="spellStart"/>
-      <w:r>
-        <w:t>lq</w:t>
-      </w:r>
-      <w:proofErr w:type="spellEnd"/>
+        <w:t xml:space="preserve">         </w:t>
+      </w:r>
+      <w:proofErr w:type="spellStart"/>
+      <w:r>
+        <w:t>printf</w:t>
+      </w:r>
+      <w:proofErr w:type="spellEnd"/>
+      <w:r>
+        <w:t>("la</w:t>
+      </w:r>
+      <w:bookmarkStart w:id="0" w:name="_GoBack"/>
+      <w:bookmarkEnd w:id="0"/>
       <w:r>
         <w:t xml:space="preserve"> somme des entiers est : %i \</w:t>
       </w:r>
@@ -228,7 +331,15 @@
     </w:p>
     <w:p>
       <w:r>
-        <w:t xml:space="preserve">    return 0;</w:t>
+        <w:t xml:space="preserve">    </w:t>
+      </w:r>
+      <w:proofErr w:type="gramStart"/>
+      <w:r>
+        <w:t>return</w:t>
+      </w:r>
+      <w:proofErr w:type="gramEnd"/>
+      <w:r>
+        <w:t xml:space="preserve"> 0;</w:t>
       </w:r>
     </w:p>
     <w:p>
@@ -247,7 +358,7 @@
 </file>
 
 <file path=word/numbering.xml><?xml version="1.0" encoding="utf-8"?>
-<w:numbering xmlns:wpc="http://schemas.microsoft.com/office/word/2010/wordprocessingCanvas" xmlns:cx="http://schemas.microsoft.com/office/drawing/2014/chartex" xmlns:cx1="http://schemas.microsoft.com/office/drawing/2015/9/8/chartex" xmlns:cx2="http://schemas.microsoft.com/office/drawing/2015/10/21/chartex" xmlns:cx3="http://schemas.microsoft.com/office/drawing/2016/5/9/chartex" xmlns:cx4="http://schemas.microsoft.com/office/drawing/2016/5/10/chartex" xmlns:cx5="http://schemas.microsoft.com/office/drawing/2016/5/11/chartex" xmlns:cx6="http://schemas.microsoft.com/office/drawing/2016/5/12/chartex" xmlns:cx7="http://schemas.microsoft.com/office/drawing/2016/5/13/chartex" xmlns:cx8="http://schemas.microsoft.com/office/drawing/2016/5/14/chartex" xmlns:mc="http://schemas.openxmlformats.org/markup-compatibility/2006" xmlns:aink="http://schemas.microsoft.com/office/drawing/2016/ink" xmlns:am3d="http://schemas.microsoft.com/office/drawing/2017/model3d" xmlns:o="urn:schemas-microsoft-com:office:office" xmlns:r="http://schemas.openxmlformats.org/officeDocument/2006/relationships" xmlns:m="http://schemas.openxmlformats.org/officeDocument/2006/math" xmlns:v="urn:schemas-microsoft-com:vml" xmlns:wp14="http://schemas.microsoft.com/office/word/2010/wordprocessingDrawing" xmlns:wp="http://schemas.openxmlformats.org/drawingml/2006/wordprocessingDrawing" xmlns:w10="urn:schemas-microsoft-com:office:word" xmlns:w="http://schemas.openxmlformats.org/wordprocessingml/2006/main" xmlns:w14="http://schemas.microsoft.com/office/word/2010/wordml" xmlns:w15="http://schemas.microsoft.com/office/word/2012/wordml" xmlns:w16cex="http://schemas.microsoft.com/office/word/2018/wordml/cex" xmlns:w16cid="http://schemas.microsoft.com/office/word/2016/wordml/cid" xmlns:w16="http://schemas.microsoft.com/office/word/2018/wordml" xmlns:w16sdtdh="http://schemas.microsoft.com/office/word/2020/wordml/sdtdatahash" xmlns:w16se="http://schemas.microsoft.com/office/word/2015/wordml/symex" xmlns:wpg="http://schemas.microsoft.com/office/word/2010/wordprocessingGroup" xmlns:wpi="http://schemas.microsoft.com/office/word/2010/wordprocessingInk" xmlns:wne="http://schemas.microsoft.com/office/word/2006/wordml" xmlns:wps="http://schemas.microsoft.com/office/word/2010/wordprocessingShape" mc:Ignorable="w14 w15 w16se w16cid w16 w16cex w16sdtdh wp14">
+<w:numbering xmlns:wpc="http://schemas.microsoft.com/office/word/2010/wordprocessingCanvas" xmlns:mc="http://schemas.openxmlformats.org/markup-compatibility/2006" xmlns:o="urn:schemas-microsoft-com:office:office" xmlns:r="http://schemas.openxmlformats.org/officeDocument/2006/relationships" xmlns:m="http://schemas.openxmlformats.org/officeDocument/2006/math" xmlns:v="urn:schemas-microsoft-com:vml" xmlns:wp14="http://schemas.microsoft.com/office/word/2010/wordprocessingDrawing" xmlns:wp="http://schemas.openxmlformats.org/drawingml/2006/wordprocessingDrawing" xmlns:w10="urn:schemas-microsoft-com:office:word" xmlns:w="http://schemas.openxmlformats.org/wordprocessingml/2006/main" xmlns:w14="http://schemas.microsoft.com/office/word/2010/wordml" xmlns:w15="http://schemas.microsoft.com/office/word/2012/wordml" xmlns:wpg="http://schemas.microsoft.com/office/word/2010/wordprocessingGroup" xmlns:wpi="http://schemas.microsoft.com/office/word/2010/wordprocessingInk" xmlns:wne="http://schemas.microsoft.com/office/word/2006/wordml" xmlns:wps="http://schemas.microsoft.com/office/word/2010/wordprocessingShape" mc:Ignorable="w14 w15 wp14">
   <w:abstractNum w:abstractNumId="0" w15:restartNumberingAfterBreak="0">
     <w:nsid w:val="236F0BD8"/>
     <w:multiLevelType w:val="hybridMultilevel"/>
@@ -522,7 +633,7 @@
 </file>
 
 <file path=word/styles.xml><?xml version="1.0" encoding="utf-8"?>
-<w:styles xmlns:mc="http://schemas.openxmlformats.org/markup-compatibility/2006" xmlns:r="http://schemas.openxmlformats.org/officeDocument/2006/relationships" xmlns:w="http://schemas.openxmlformats.org/wordprocessingml/2006/main" xmlns:w14="http://schemas.microsoft.com/office/word/2010/wordml" xmlns:w15="http://schemas.microsoft.com/office/word/2012/wordml" xmlns:w16cex="http://schemas.microsoft.com/office/word/2018/wordml/cex" xmlns:w16cid="http://schemas.microsoft.com/office/word/2016/wordml/cid" xmlns:w16="http://schemas.microsoft.com/office/word/2018/wordml" xmlns:w16sdtdh="http://schemas.microsoft.com/office/word/2020/wordml/sdtdatahash" xmlns:w16se="http://schemas.microsoft.com/office/word/2015/wordml/symex" mc:Ignorable="w14 w15 w16se w16cid w16 w16cex w16sdtdh">
+<w:styles xmlns:mc="http://schemas.openxmlformats.org/markup-compatibility/2006" xmlns:r="http://schemas.openxmlformats.org/officeDocument/2006/relationships" xmlns:w="http://schemas.openxmlformats.org/wordprocessingml/2006/main" xmlns:w14="http://schemas.microsoft.com/office/word/2010/wordml" xmlns:w15="http://schemas.microsoft.com/office/word/2012/wordml" mc:Ignorable="w14 w15">
   <w:docDefaults>
     <w:rPrDefault>
       <w:rPr>
@@ -538,7 +649,7 @@
       </w:pPr>
     </w:pPrDefault>
   </w:docDefaults>
-  <w:latentStyles w:defLockedState="0" w:defUIPriority="99" w:defSemiHidden="0" w:defUnhideWhenUsed="0" w:defQFormat="0" w:count="376">
+  <w:latentStyles w:defLockedState="0" w:defUIPriority="99" w:defSemiHidden="0" w:defUnhideWhenUsed="0" w:defQFormat="0" w:count="371">
     <w:lsdException w:name="Normal" w:uiPriority="0" w:qFormat="1"/>
     <w:lsdException w:name="heading 1" w:uiPriority="9" w:qFormat="1"/>
     <w:lsdException w:name="heading 2" w:semiHidden="1" w:uiPriority="9" w:unhideWhenUsed="1" w:qFormat="1"/>
@@ -910,11 +1021,6 @@
     <w:lsdException w:name="List Table 5 Dark Accent 6" w:uiPriority="50"/>
     <w:lsdException w:name="List Table 6 Colorful Accent 6" w:uiPriority="51"/>
     <w:lsdException w:name="List Table 7 Colorful Accent 6" w:uiPriority="52"/>
-    <w:lsdException w:name="Mention" w:semiHidden="1" w:unhideWhenUsed="1"/>
-    <w:lsdException w:name="Smart Hyperlink" w:semiHidden="1" w:unhideWhenUsed="1"/>
-    <w:lsdException w:name="Hashtag" w:semiHidden="1" w:unhideWhenUsed="1"/>
-    <w:lsdException w:name="Unresolved Mention" w:semiHidden="1" w:unhideWhenUsed="1"/>
-    <w:lsdException w:name="Smart Link" w:semiHidden="1" w:unhideWhenUsed="1"/>
   </w:latentStyles>
   <w:style w:type="paragraph" w:default="1" w:styleId="Normal">
     <w:name w:val="Normal"/>

</xml_diff>